<commit_message>
Arregle la plantilla y comenze con la vista para generar listas especiales de los clubs
</commit_message>
<xml_diff>
--- a/public/files/Registro de Participantes de Actividades Culturales Deportivas.docx
+++ b/public/files/Registro de Participantes de Actividades Culturales Deportivas.docx
@@ -1,6 +1,6 @@
 
 <file path=word/document.xml><?xml version="1.0" encoding="utf-8"?>
-<w:document xmlns:wpc="http://schemas.microsoft.com/office/word/2010/wordprocessingCanvas" xmlns:cx="http://schemas.microsoft.com/office/drawing/2014/chartex" xmlns:mc="http://schemas.openxmlformats.org/markup-compatibility/2006" xmlns:o="urn:schemas-microsoft-com:office:office" xmlns:r="http://schemas.openxmlformats.org/officeDocument/2006/relationships" xmlns:m="http://schemas.openxmlformats.org/officeDocument/2006/math" xmlns:v="urn:schemas-microsoft-com:vml" xmlns:wp14="http://schemas.microsoft.com/office/word/2010/wordprocessingDrawing" xmlns:wp="http://schemas.openxmlformats.org/drawingml/2006/wordprocessingDrawing" xmlns:w10="urn:schemas-microsoft-com:office:word" xmlns:w="http://schemas.openxmlformats.org/wordprocessingml/2006/main" xmlns:w14="http://schemas.microsoft.com/office/word/2010/wordml" xmlns:w15="http://schemas.microsoft.com/office/word/2012/wordml" xmlns:w16se="http://schemas.microsoft.com/office/word/2015/wordml/symex" xmlns:wpg="http://schemas.microsoft.com/office/word/2010/wordprocessingGroup" xmlns:wpi="http://schemas.microsoft.com/office/word/2010/wordprocessingInk" xmlns:wne="http://schemas.microsoft.com/office/word/2006/wordml" xmlns:wps="http://schemas.microsoft.com/office/word/2010/wordprocessingShape" mc:Ignorable="w14 w15 w16se wp14">
+<w:document xmlns:wpc="http://schemas.microsoft.com/office/word/2010/wordprocessingCanvas" xmlns:cx="http://schemas.microsoft.com/office/drawing/2014/chartex" xmlns:cx1="http://schemas.microsoft.com/office/drawing/2015/9/8/chartex" xmlns:cx2="http://schemas.microsoft.com/office/drawing/2015/10/21/chartex" xmlns:cx3="http://schemas.microsoft.com/office/drawing/2016/5/9/chartex" xmlns:cx4="http://schemas.microsoft.com/office/drawing/2016/5/10/chartex" xmlns:cx5="http://schemas.microsoft.com/office/drawing/2016/5/11/chartex" xmlns:cx6="http://schemas.microsoft.com/office/drawing/2016/5/12/chartex" xmlns:cx7="http://schemas.microsoft.com/office/drawing/2016/5/13/chartex" xmlns:cx8="http://schemas.microsoft.com/office/drawing/2016/5/14/chartex" xmlns:mc="http://schemas.openxmlformats.org/markup-compatibility/2006" xmlns:aink="http://schemas.microsoft.com/office/drawing/2016/ink" xmlns:am3d="http://schemas.microsoft.com/office/drawing/2017/model3d" xmlns:o="urn:schemas-microsoft-com:office:office" xmlns:oel="http://schemas.microsoft.com/office/2019/extlst" xmlns:r="http://schemas.openxmlformats.org/officeDocument/2006/relationships" xmlns:m="http://schemas.openxmlformats.org/officeDocument/2006/math" xmlns:v="urn:schemas-microsoft-com:vml" xmlns:wp14="http://schemas.microsoft.com/office/word/2010/wordprocessingDrawing" xmlns:wp="http://schemas.openxmlformats.org/drawingml/2006/wordprocessingDrawing" xmlns:w10="urn:schemas-microsoft-com:office:word" xmlns:w="http://schemas.openxmlformats.org/wordprocessingml/2006/main" xmlns:w14="http://schemas.microsoft.com/office/word/2010/wordml" xmlns:w15="http://schemas.microsoft.com/office/word/2012/wordml" xmlns:w16cex="http://schemas.microsoft.com/office/word/2018/wordml/cex" xmlns:w16cid="http://schemas.microsoft.com/office/word/2016/wordml/cid" xmlns:w16="http://schemas.microsoft.com/office/word/2018/wordml" xmlns:w16du="http://schemas.microsoft.com/office/word/2023/wordml/word16du" xmlns:w16sdtdh="http://schemas.microsoft.com/office/word/2020/wordml/sdtdatahash" xmlns:w16se="http://schemas.microsoft.com/office/word/2015/wordml/symex" xmlns:wpg="http://schemas.microsoft.com/office/word/2010/wordprocessingGroup" xmlns:wpi="http://schemas.microsoft.com/office/word/2010/wordprocessingInk" xmlns:wne="http://schemas.microsoft.com/office/word/2006/wordml" xmlns:wps="http://schemas.microsoft.com/office/word/2010/wordprocessingShape" mc:Ignorable="w14 w15 w16se w16cid w16 w16cex w16sdtdh w16du wp14">
   <w:body>
     <w:tbl>
       <w:tblPr>
@@ -74,8 +74,6 @@
                 <w:lang w:val="es-ES" w:eastAsia="es-ES"/>
               </w:rPr>
             </w:pPr>
-            <w:bookmarkStart w:id="0" w:name="_GoBack"/>
-            <w:bookmarkEnd w:id="0"/>
             <w:r>
               <w:rPr>
                 <w:rFonts w:ascii="Montserrat" w:eastAsia="Calibri" w:hAnsi="Montserrat"/>
@@ -256,12 +254,12 @@
         <w:tblLook w:val="0000" w:firstRow="0" w:lastRow="0" w:firstColumn="0" w:lastColumn="0" w:noHBand="0" w:noVBand="0"/>
       </w:tblPr>
       <w:tblGrid>
-        <w:gridCol w:w="603"/>
-        <w:gridCol w:w="4505"/>
-        <w:gridCol w:w="1123"/>
-        <w:gridCol w:w="719"/>
-        <w:gridCol w:w="580"/>
-        <w:gridCol w:w="2542"/>
+        <w:gridCol w:w="594"/>
+        <w:gridCol w:w="3555"/>
+        <w:gridCol w:w="1392"/>
+        <w:gridCol w:w="1151"/>
+        <w:gridCol w:w="1315"/>
+        <w:gridCol w:w="2065"/>
       </w:tblGrid>
       <w:tr>
         <w:trPr>
@@ -269,7 +267,7 @@
         </w:trPr>
         <w:tc>
           <w:tcPr>
-            <w:tcW w:w="299" w:type="pct"/>
+            <w:tcW w:w="295" w:type="pct"/>
             <w:tcBorders>
               <w:top w:val="single" w:sz="4" w:space="0" w:color="auto"/>
               <w:left w:val="single" w:sz="4" w:space="0" w:color="auto"/>
@@ -318,7 +316,7 @@
         </w:tc>
         <w:tc>
           <w:tcPr>
-            <w:tcW w:w="2236" w:type="pct"/>
+            <w:tcW w:w="1765" w:type="pct"/>
             <w:tcBorders>
               <w:top w:val="single" w:sz="4" w:space="0" w:color="auto"/>
               <w:left w:val="nil"/>
@@ -356,7 +354,7 @@
         </w:tc>
         <w:tc>
           <w:tcPr>
-            <w:tcW w:w="557" w:type="pct"/>
+            <w:tcW w:w="691" w:type="pct"/>
             <w:tcBorders>
               <w:top w:val="single" w:sz="4" w:space="0" w:color="auto"/>
               <w:left w:val="nil"/>
@@ -394,7 +392,7 @@
         </w:tc>
         <w:tc>
           <w:tcPr>
-            <w:tcW w:w="357" w:type="pct"/>
+            <w:tcW w:w="571" w:type="pct"/>
             <w:tcBorders>
               <w:top w:val="single" w:sz="4" w:space="0" w:color="auto"/>
               <w:left w:val="nil"/>
@@ -432,7 +430,7 @@
         </w:tc>
         <w:tc>
           <w:tcPr>
-            <w:tcW w:w="288" w:type="pct"/>
+            <w:tcW w:w="653" w:type="pct"/>
             <w:tcBorders>
               <w:top w:val="single" w:sz="4" w:space="0" w:color="auto"/>
               <w:left w:val="nil"/>
@@ -470,7 +468,7 @@
         </w:tc>
         <w:tc>
           <w:tcPr>
-            <w:tcW w:w="1262" w:type="pct"/>
+            <w:tcW w:w="1025" w:type="pct"/>
             <w:tcBorders>
               <w:top w:val="single" w:sz="4" w:space="0" w:color="auto"/>
               <w:left w:val="nil"/>
@@ -513,7 +511,7 @@
         </w:trPr>
         <w:tc>
           <w:tcPr>
-            <w:tcW w:w="299" w:type="pct"/>
+            <w:tcW w:w="295" w:type="pct"/>
             <w:tcBorders>
               <w:top w:val="nil"/>
               <w:left w:val="single" w:sz="4" w:space="0" w:color="auto"/>
@@ -531,11 +529,18 @@
                 <w:color w:val="auto"/>
               </w:rPr>
             </w:pPr>
+            <w:r>
+              <w:rPr>
+                <w:rFonts w:asciiTheme="minorHAnsi" w:eastAsia="Calibri" w:hAnsiTheme="minorHAnsi" w:cstheme="minorHAnsi"/>
+                <w:color w:val="auto"/>
+              </w:rPr>
+              <w:t>${id}</w:t>
+            </w:r>
           </w:p>
         </w:tc>
         <w:tc>
           <w:tcPr>
-            <w:tcW w:w="2236" w:type="pct"/>
+            <w:tcW w:w="1765" w:type="pct"/>
             <w:tcBorders>
               <w:top w:val="single" w:sz="2" w:space="0" w:color="000000"/>
               <w:left w:val="single" w:sz="2" w:space="0" w:color="000000"/>
@@ -552,11 +557,34 @@
                 <w:color w:val="auto"/>
               </w:rPr>
             </w:pPr>
+            <w:r>
+              <w:rPr>
+                <w:rFonts w:asciiTheme="minorHAnsi" w:eastAsia="Calibri" w:hAnsiTheme="minorHAnsi" w:cstheme="minorHAnsi"/>
+                <w:color w:val="auto"/>
+              </w:rPr>
+              <w:t>${</w:t>
+            </w:r>
+            <w:proofErr w:type="spellStart"/>
+            <w:r>
+              <w:rPr>
+                <w:rFonts w:asciiTheme="minorHAnsi" w:eastAsia="Calibri" w:hAnsiTheme="minorHAnsi" w:cstheme="minorHAnsi"/>
+                <w:color w:val="auto"/>
+              </w:rPr>
+              <w:t>name</w:t>
+            </w:r>
+            <w:proofErr w:type="spellEnd"/>
+            <w:r>
+              <w:rPr>
+                <w:rFonts w:asciiTheme="minorHAnsi" w:eastAsia="Calibri" w:hAnsiTheme="minorHAnsi" w:cstheme="minorHAnsi"/>
+                <w:color w:val="auto"/>
+              </w:rPr>
+              <w:t>}</w:t>
+            </w:r>
           </w:p>
         </w:tc>
         <w:tc>
           <w:tcPr>
-            <w:tcW w:w="557" w:type="pct"/>
+            <w:tcW w:w="691" w:type="pct"/>
             <w:tcBorders>
               <w:top w:val="single" w:sz="2" w:space="0" w:color="000000"/>
               <w:left w:val="single" w:sz="2" w:space="0" w:color="000000"/>
@@ -574,11 +602,34 @@
                 <w:color w:val="auto"/>
               </w:rPr>
             </w:pPr>
+            <w:r>
+              <w:rPr>
+                <w:rFonts w:asciiTheme="minorHAnsi" w:eastAsia="Calibri" w:hAnsiTheme="minorHAnsi" w:cstheme="minorHAnsi"/>
+                <w:color w:val="auto"/>
+              </w:rPr>
+              <w:t>${</w:t>
+            </w:r>
+            <w:proofErr w:type="spellStart"/>
+            <w:r>
+              <w:rPr>
+                <w:rFonts w:asciiTheme="minorHAnsi" w:eastAsia="Calibri" w:hAnsiTheme="minorHAnsi" w:cstheme="minorHAnsi"/>
+                <w:color w:val="auto"/>
+              </w:rPr>
+              <w:t>noControl</w:t>
+            </w:r>
+            <w:proofErr w:type="spellEnd"/>
+            <w:r>
+              <w:rPr>
+                <w:rFonts w:asciiTheme="minorHAnsi" w:eastAsia="Calibri" w:hAnsiTheme="minorHAnsi" w:cstheme="minorHAnsi"/>
+                <w:color w:val="auto"/>
+              </w:rPr>
+              <w:t>}</w:t>
+            </w:r>
           </w:p>
         </w:tc>
         <w:tc>
           <w:tcPr>
-            <w:tcW w:w="357" w:type="pct"/>
+            <w:tcW w:w="571" w:type="pct"/>
             <w:tcBorders>
               <w:top w:val="single" w:sz="2" w:space="0" w:color="000000"/>
               <w:left w:val="single" w:sz="2" w:space="0" w:color="000000"/>
@@ -596,11 +647,34 @@
                 <w:color w:val="auto"/>
               </w:rPr>
             </w:pPr>
+            <w:r>
+              <w:rPr>
+                <w:rFonts w:asciiTheme="minorHAnsi" w:eastAsia="Calibri" w:hAnsiTheme="minorHAnsi" w:cstheme="minorHAnsi"/>
+                <w:color w:val="auto"/>
+              </w:rPr>
+              <w:t>${</w:t>
+            </w:r>
+            <w:proofErr w:type="spellStart"/>
+            <w:r>
+              <w:rPr>
+                <w:rFonts w:asciiTheme="minorHAnsi" w:eastAsia="Calibri" w:hAnsiTheme="minorHAnsi" w:cstheme="minorHAnsi"/>
+                <w:color w:val="auto"/>
+              </w:rPr>
+              <w:t>careera</w:t>
+            </w:r>
+            <w:proofErr w:type="spellEnd"/>
+            <w:r>
+              <w:rPr>
+                <w:rFonts w:asciiTheme="minorHAnsi" w:eastAsia="Calibri" w:hAnsiTheme="minorHAnsi" w:cstheme="minorHAnsi"/>
+                <w:color w:val="auto"/>
+              </w:rPr>
+              <w:t>}</w:t>
+            </w:r>
           </w:p>
         </w:tc>
         <w:tc>
           <w:tcPr>
-            <w:tcW w:w="288" w:type="pct"/>
+            <w:tcW w:w="653" w:type="pct"/>
             <w:tcBorders>
               <w:top w:val="single" w:sz="2" w:space="0" w:color="000000"/>
               <w:left w:val="single" w:sz="2" w:space="0" w:color="000000"/>
@@ -618,1099 +692,18 @@
                 <w:color w:val="auto"/>
               </w:rPr>
             </w:pPr>
+            <w:r>
+              <w:rPr>
+                <w:rFonts w:asciiTheme="minorHAnsi" w:eastAsia="Calibri" w:hAnsiTheme="minorHAnsi" w:cstheme="minorHAnsi"/>
+                <w:color w:val="auto"/>
+              </w:rPr>
+              <w:t>${semestre}</w:t>
+            </w:r>
           </w:p>
         </w:tc>
         <w:tc>
           <w:tcPr>
-            <w:tcW w:w="1262" w:type="pct"/>
-            <w:tcBorders>
-              <w:top w:val="nil"/>
-              <w:left w:val="nil"/>
-              <w:bottom w:val="single" w:sz="4" w:space="0" w:color="auto"/>
-              <w:right w:val="single" w:sz="4" w:space="0" w:color="auto"/>
-            </w:tcBorders>
-            <w:noWrap/>
-            <w:vAlign w:val="bottom"/>
-          </w:tcPr>
-          <w:p>
-            <w:pPr>
-              <w:jc w:val="center"/>
-              <w:rPr>
-                <w:rFonts w:asciiTheme="minorHAnsi" w:eastAsia="Calibri" w:hAnsiTheme="minorHAnsi" w:cstheme="minorHAnsi"/>
-                <w:color w:val="auto"/>
-              </w:rPr>
-            </w:pPr>
-          </w:p>
-        </w:tc>
-      </w:tr>
-      <w:tr>
-        <w:trPr>
-          <w:trHeight w:val="402"/>
-        </w:trPr>
-        <w:tc>
-          <w:tcPr>
-            <w:tcW w:w="299" w:type="pct"/>
-            <w:tcBorders>
-              <w:top w:val="nil"/>
-              <w:left w:val="single" w:sz="4" w:space="0" w:color="auto"/>
-              <w:bottom w:val="single" w:sz="4" w:space="0" w:color="auto"/>
-              <w:right w:val="single" w:sz="4" w:space="0" w:color="auto"/>
-            </w:tcBorders>
-            <w:noWrap/>
-            <w:vAlign w:val="bottom"/>
-          </w:tcPr>
-          <w:p>
-            <w:pPr>
-              <w:jc w:val="center"/>
-              <w:rPr>
-                <w:rFonts w:asciiTheme="minorHAnsi" w:eastAsia="Calibri" w:hAnsiTheme="minorHAnsi" w:cstheme="minorHAnsi"/>
-                <w:color w:val="auto"/>
-              </w:rPr>
-            </w:pPr>
-          </w:p>
-        </w:tc>
-        <w:tc>
-          <w:tcPr>
-            <w:tcW w:w="2236" w:type="pct"/>
-            <w:tcBorders>
-              <w:top w:val="single" w:sz="2" w:space="0" w:color="000000"/>
-              <w:left w:val="single" w:sz="2" w:space="0" w:color="000000"/>
-              <w:bottom w:val="single" w:sz="2" w:space="0" w:color="000000"/>
-              <w:right w:val="single" w:sz="2" w:space="0" w:color="000000"/>
-            </w:tcBorders>
-            <w:noWrap/>
-            <w:vAlign w:val="bottom"/>
-          </w:tcPr>
-          <w:p>
-            <w:pPr>
-              <w:rPr>
-                <w:rFonts w:asciiTheme="minorHAnsi" w:eastAsia="Calibri" w:hAnsiTheme="minorHAnsi" w:cstheme="minorHAnsi"/>
-                <w:color w:val="auto"/>
-              </w:rPr>
-            </w:pPr>
-          </w:p>
-        </w:tc>
-        <w:tc>
-          <w:tcPr>
-            <w:tcW w:w="557" w:type="pct"/>
-            <w:tcBorders>
-              <w:top w:val="single" w:sz="2" w:space="0" w:color="000000"/>
-              <w:left w:val="single" w:sz="2" w:space="0" w:color="000000"/>
-              <w:bottom w:val="single" w:sz="2" w:space="0" w:color="000000"/>
-              <w:right w:val="single" w:sz="2" w:space="0" w:color="000000"/>
-            </w:tcBorders>
-            <w:noWrap/>
-            <w:vAlign w:val="bottom"/>
-          </w:tcPr>
-          <w:p>
-            <w:pPr>
-              <w:jc w:val="center"/>
-              <w:rPr>
-                <w:rFonts w:asciiTheme="minorHAnsi" w:eastAsia="Calibri" w:hAnsiTheme="minorHAnsi" w:cstheme="minorHAnsi"/>
-                <w:color w:val="auto"/>
-              </w:rPr>
-            </w:pPr>
-          </w:p>
-        </w:tc>
-        <w:tc>
-          <w:tcPr>
-            <w:tcW w:w="357" w:type="pct"/>
-            <w:tcBorders>
-              <w:top w:val="single" w:sz="2" w:space="0" w:color="000000"/>
-              <w:left w:val="single" w:sz="2" w:space="0" w:color="000000"/>
-              <w:bottom w:val="single" w:sz="2" w:space="0" w:color="000000"/>
-              <w:right w:val="single" w:sz="2" w:space="0" w:color="000000"/>
-            </w:tcBorders>
-            <w:noWrap/>
-            <w:vAlign w:val="bottom"/>
-          </w:tcPr>
-          <w:p>
-            <w:pPr>
-              <w:jc w:val="center"/>
-              <w:rPr>
-                <w:rFonts w:asciiTheme="minorHAnsi" w:eastAsia="Calibri" w:hAnsiTheme="minorHAnsi" w:cstheme="minorHAnsi"/>
-                <w:color w:val="auto"/>
-              </w:rPr>
-            </w:pPr>
-          </w:p>
-        </w:tc>
-        <w:tc>
-          <w:tcPr>
-            <w:tcW w:w="288" w:type="pct"/>
-            <w:tcBorders>
-              <w:top w:val="single" w:sz="2" w:space="0" w:color="000000"/>
-              <w:left w:val="single" w:sz="2" w:space="0" w:color="000000"/>
-              <w:bottom w:val="single" w:sz="2" w:space="0" w:color="000000"/>
-              <w:right w:val="single" w:sz="2" w:space="0" w:color="000000"/>
-            </w:tcBorders>
-            <w:noWrap/>
-            <w:vAlign w:val="bottom"/>
-          </w:tcPr>
-          <w:p>
-            <w:pPr>
-              <w:jc w:val="center"/>
-              <w:rPr>
-                <w:rFonts w:asciiTheme="minorHAnsi" w:eastAsia="Calibri" w:hAnsiTheme="minorHAnsi" w:cstheme="minorHAnsi"/>
-                <w:color w:val="auto"/>
-              </w:rPr>
-            </w:pPr>
-          </w:p>
-        </w:tc>
-        <w:tc>
-          <w:tcPr>
-            <w:tcW w:w="1262" w:type="pct"/>
-            <w:tcBorders>
-              <w:top w:val="nil"/>
-              <w:left w:val="nil"/>
-              <w:bottom w:val="single" w:sz="4" w:space="0" w:color="auto"/>
-              <w:right w:val="single" w:sz="4" w:space="0" w:color="auto"/>
-            </w:tcBorders>
-            <w:noWrap/>
-            <w:vAlign w:val="bottom"/>
-          </w:tcPr>
-          <w:p>
-            <w:pPr>
-              <w:jc w:val="center"/>
-              <w:rPr>
-                <w:rFonts w:asciiTheme="minorHAnsi" w:eastAsia="Calibri" w:hAnsiTheme="minorHAnsi" w:cstheme="minorHAnsi"/>
-                <w:color w:val="auto"/>
-              </w:rPr>
-            </w:pPr>
-          </w:p>
-        </w:tc>
-      </w:tr>
-      <w:tr>
-        <w:trPr>
-          <w:trHeight w:val="402"/>
-        </w:trPr>
-        <w:tc>
-          <w:tcPr>
-            <w:tcW w:w="299" w:type="pct"/>
-            <w:tcBorders>
-              <w:top w:val="nil"/>
-              <w:left w:val="single" w:sz="4" w:space="0" w:color="auto"/>
-              <w:bottom w:val="single" w:sz="4" w:space="0" w:color="auto"/>
-              <w:right w:val="single" w:sz="4" w:space="0" w:color="auto"/>
-            </w:tcBorders>
-            <w:noWrap/>
-            <w:vAlign w:val="bottom"/>
-          </w:tcPr>
-          <w:p>
-            <w:pPr>
-              <w:jc w:val="center"/>
-              <w:rPr>
-                <w:rFonts w:asciiTheme="minorHAnsi" w:eastAsia="Calibri" w:hAnsiTheme="minorHAnsi" w:cstheme="minorHAnsi"/>
-                <w:color w:val="auto"/>
-              </w:rPr>
-            </w:pPr>
-          </w:p>
-        </w:tc>
-        <w:tc>
-          <w:tcPr>
-            <w:tcW w:w="2236" w:type="pct"/>
-            <w:tcBorders>
-              <w:top w:val="single" w:sz="2" w:space="0" w:color="000000"/>
-              <w:left w:val="single" w:sz="2" w:space="0" w:color="000000"/>
-              <w:bottom w:val="single" w:sz="2" w:space="0" w:color="000000"/>
-              <w:right w:val="single" w:sz="2" w:space="0" w:color="000000"/>
-            </w:tcBorders>
-            <w:noWrap/>
-            <w:vAlign w:val="bottom"/>
-          </w:tcPr>
-          <w:p>
-            <w:pPr>
-              <w:rPr>
-                <w:rFonts w:asciiTheme="minorHAnsi" w:eastAsia="Calibri" w:hAnsiTheme="minorHAnsi" w:cstheme="minorHAnsi"/>
-                <w:color w:val="auto"/>
-              </w:rPr>
-            </w:pPr>
-          </w:p>
-        </w:tc>
-        <w:tc>
-          <w:tcPr>
-            <w:tcW w:w="557" w:type="pct"/>
-            <w:tcBorders>
-              <w:top w:val="single" w:sz="2" w:space="0" w:color="000000"/>
-              <w:left w:val="single" w:sz="2" w:space="0" w:color="000000"/>
-              <w:bottom w:val="single" w:sz="2" w:space="0" w:color="000000"/>
-              <w:right w:val="single" w:sz="2" w:space="0" w:color="000000"/>
-            </w:tcBorders>
-            <w:noWrap/>
-            <w:vAlign w:val="bottom"/>
-          </w:tcPr>
-          <w:p>
-            <w:pPr>
-              <w:jc w:val="center"/>
-              <w:rPr>
-                <w:rFonts w:asciiTheme="minorHAnsi" w:eastAsia="Calibri" w:hAnsiTheme="minorHAnsi" w:cstheme="minorHAnsi"/>
-                <w:color w:val="auto"/>
-              </w:rPr>
-            </w:pPr>
-          </w:p>
-        </w:tc>
-        <w:tc>
-          <w:tcPr>
-            <w:tcW w:w="357" w:type="pct"/>
-            <w:tcBorders>
-              <w:top w:val="single" w:sz="2" w:space="0" w:color="000000"/>
-              <w:left w:val="single" w:sz="2" w:space="0" w:color="000000"/>
-              <w:bottom w:val="single" w:sz="2" w:space="0" w:color="000000"/>
-              <w:right w:val="single" w:sz="2" w:space="0" w:color="000000"/>
-            </w:tcBorders>
-            <w:noWrap/>
-            <w:vAlign w:val="bottom"/>
-          </w:tcPr>
-          <w:p>
-            <w:pPr>
-              <w:jc w:val="center"/>
-              <w:rPr>
-                <w:rFonts w:asciiTheme="minorHAnsi" w:eastAsia="Calibri" w:hAnsiTheme="minorHAnsi" w:cstheme="minorHAnsi"/>
-                <w:color w:val="auto"/>
-              </w:rPr>
-            </w:pPr>
-          </w:p>
-        </w:tc>
-        <w:tc>
-          <w:tcPr>
-            <w:tcW w:w="288" w:type="pct"/>
-            <w:tcBorders>
-              <w:top w:val="single" w:sz="2" w:space="0" w:color="000000"/>
-              <w:left w:val="single" w:sz="2" w:space="0" w:color="000000"/>
-              <w:bottom w:val="single" w:sz="2" w:space="0" w:color="000000"/>
-              <w:right w:val="single" w:sz="2" w:space="0" w:color="000000"/>
-            </w:tcBorders>
-            <w:noWrap/>
-            <w:vAlign w:val="bottom"/>
-          </w:tcPr>
-          <w:p>
-            <w:pPr>
-              <w:jc w:val="center"/>
-              <w:rPr>
-                <w:rFonts w:asciiTheme="minorHAnsi" w:eastAsia="Calibri" w:hAnsiTheme="minorHAnsi" w:cstheme="minorHAnsi"/>
-                <w:color w:val="auto"/>
-              </w:rPr>
-            </w:pPr>
-          </w:p>
-        </w:tc>
-        <w:tc>
-          <w:tcPr>
-            <w:tcW w:w="1262" w:type="pct"/>
-            <w:tcBorders>
-              <w:top w:val="nil"/>
-              <w:left w:val="nil"/>
-              <w:bottom w:val="single" w:sz="4" w:space="0" w:color="auto"/>
-              <w:right w:val="single" w:sz="4" w:space="0" w:color="auto"/>
-            </w:tcBorders>
-            <w:noWrap/>
-            <w:vAlign w:val="bottom"/>
-          </w:tcPr>
-          <w:p>
-            <w:pPr>
-              <w:jc w:val="center"/>
-              <w:rPr>
-                <w:rFonts w:asciiTheme="minorHAnsi" w:eastAsia="Calibri" w:hAnsiTheme="minorHAnsi" w:cstheme="minorHAnsi"/>
-                <w:color w:val="auto"/>
-              </w:rPr>
-            </w:pPr>
-          </w:p>
-        </w:tc>
-      </w:tr>
-      <w:tr>
-        <w:trPr>
-          <w:trHeight w:val="402"/>
-        </w:trPr>
-        <w:tc>
-          <w:tcPr>
-            <w:tcW w:w="299" w:type="pct"/>
-            <w:tcBorders>
-              <w:top w:val="nil"/>
-              <w:left w:val="single" w:sz="4" w:space="0" w:color="auto"/>
-              <w:bottom w:val="single" w:sz="4" w:space="0" w:color="auto"/>
-              <w:right w:val="single" w:sz="4" w:space="0" w:color="auto"/>
-            </w:tcBorders>
-            <w:noWrap/>
-            <w:vAlign w:val="bottom"/>
-          </w:tcPr>
-          <w:p>
-            <w:pPr>
-              <w:jc w:val="center"/>
-              <w:rPr>
-                <w:rFonts w:asciiTheme="minorHAnsi" w:eastAsia="Calibri" w:hAnsiTheme="minorHAnsi" w:cstheme="minorHAnsi"/>
-                <w:color w:val="auto"/>
-              </w:rPr>
-            </w:pPr>
-          </w:p>
-        </w:tc>
-        <w:tc>
-          <w:tcPr>
-            <w:tcW w:w="2236" w:type="pct"/>
-            <w:tcBorders>
-              <w:top w:val="single" w:sz="2" w:space="0" w:color="000000"/>
-              <w:left w:val="single" w:sz="2" w:space="0" w:color="000000"/>
-              <w:bottom w:val="single" w:sz="2" w:space="0" w:color="000000"/>
-              <w:right w:val="single" w:sz="2" w:space="0" w:color="000000"/>
-            </w:tcBorders>
-            <w:noWrap/>
-            <w:vAlign w:val="bottom"/>
-          </w:tcPr>
-          <w:p>
-            <w:pPr>
-              <w:rPr>
-                <w:rFonts w:asciiTheme="minorHAnsi" w:eastAsia="Calibri" w:hAnsiTheme="minorHAnsi" w:cstheme="minorHAnsi"/>
-                <w:color w:val="auto"/>
-              </w:rPr>
-            </w:pPr>
-          </w:p>
-        </w:tc>
-        <w:tc>
-          <w:tcPr>
-            <w:tcW w:w="557" w:type="pct"/>
-            <w:tcBorders>
-              <w:top w:val="single" w:sz="2" w:space="0" w:color="000000"/>
-              <w:left w:val="single" w:sz="2" w:space="0" w:color="000000"/>
-              <w:bottom w:val="single" w:sz="2" w:space="0" w:color="000000"/>
-              <w:right w:val="single" w:sz="2" w:space="0" w:color="000000"/>
-            </w:tcBorders>
-            <w:noWrap/>
-            <w:vAlign w:val="bottom"/>
-          </w:tcPr>
-          <w:p>
-            <w:pPr>
-              <w:jc w:val="center"/>
-              <w:rPr>
-                <w:rFonts w:asciiTheme="minorHAnsi" w:eastAsia="Calibri" w:hAnsiTheme="minorHAnsi" w:cstheme="minorHAnsi"/>
-                <w:color w:val="auto"/>
-              </w:rPr>
-            </w:pPr>
-          </w:p>
-        </w:tc>
-        <w:tc>
-          <w:tcPr>
-            <w:tcW w:w="357" w:type="pct"/>
-            <w:tcBorders>
-              <w:top w:val="single" w:sz="2" w:space="0" w:color="000000"/>
-              <w:left w:val="single" w:sz="2" w:space="0" w:color="000000"/>
-              <w:bottom w:val="single" w:sz="2" w:space="0" w:color="000000"/>
-              <w:right w:val="single" w:sz="2" w:space="0" w:color="000000"/>
-            </w:tcBorders>
-            <w:noWrap/>
-            <w:vAlign w:val="bottom"/>
-          </w:tcPr>
-          <w:p>
-            <w:pPr>
-              <w:jc w:val="center"/>
-              <w:rPr>
-                <w:rFonts w:asciiTheme="minorHAnsi" w:eastAsia="Calibri" w:hAnsiTheme="minorHAnsi" w:cstheme="minorHAnsi"/>
-                <w:color w:val="auto"/>
-              </w:rPr>
-            </w:pPr>
-          </w:p>
-        </w:tc>
-        <w:tc>
-          <w:tcPr>
-            <w:tcW w:w="288" w:type="pct"/>
-            <w:tcBorders>
-              <w:top w:val="single" w:sz="2" w:space="0" w:color="000000"/>
-              <w:left w:val="single" w:sz="2" w:space="0" w:color="000000"/>
-              <w:bottom w:val="single" w:sz="2" w:space="0" w:color="000000"/>
-              <w:right w:val="single" w:sz="2" w:space="0" w:color="000000"/>
-            </w:tcBorders>
-            <w:noWrap/>
-            <w:vAlign w:val="bottom"/>
-          </w:tcPr>
-          <w:p>
-            <w:pPr>
-              <w:jc w:val="center"/>
-              <w:rPr>
-                <w:rFonts w:asciiTheme="minorHAnsi" w:eastAsia="Calibri" w:hAnsiTheme="minorHAnsi" w:cstheme="minorHAnsi"/>
-                <w:color w:val="auto"/>
-              </w:rPr>
-            </w:pPr>
-          </w:p>
-        </w:tc>
-        <w:tc>
-          <w:tcPr>
-            <w:tcW w:w="1262" w:type="pct"/>
-            <w:tcBorders>
-              <w:top w:val="nil"/>
-              <w:left w:val="nil"/>
-              <w:bottom w:val="single" w:sz="4" w:space="0" w:color="auto"/>
-              <w:right w:val="single" w:sz="4" w:space="0" w:color="auto"/>
-            </w:tcBorders>
-            <w:noWrap/>
-            <w:vAlign w:val="bottom"/>
-          </w:tcPr>
-          <w:p>
-            <w:pPr>
-              <w:jc w:val="center"/>
-              <w:rPr>
-                <w:rFonts w:asciiTheme="minorHAnsi" w:eastAsia="Calibri" w:hAnsiTheme="minorHAnsi" w:cstheme="minorHAnsi"/>
-                <w:color w:val="auto"/>
-              </w:rPr>
-            </w:pPr>
-          </w:p>
-        </w:tc>
-      </w:tr>
-      <w:tr>
-        <w:trPr>
-          <w:trHeight w:val="402"/>
-        </w:trPr>
-        <w:tc>
-          <w:tcPr>
-            <w:tcW w:w="299" w:type="pct"/>
-            <w:tcBorders>
-              <w:top w:val="nil"/>
-              <w:left w:val="single" w:sz="4" w:space="0" w:color="auto"/>
-              <w:bottom w:val="single" w:sz="4" w:space="0" w:color="auto"/>
-              <w:right w:val="single" w:sz="4" w:space="0" w:color="auto"/>
-            </w:tcBorders>
-            <w:noWrap/>
-            <w:vAlign w:val="bottom"/>
-          </w:tcPr>
-          <w:p>
-            <w:pPr>
-              <w:jc w:val="center"/>
-              <w:rPr>
-                <w:rFonts w:asciiTheme="minorHAnsi" w:eastAsia="Calibri" w:hAnsiTheme="minorHAnsi" w:cstheme="minorHAnsi"/>
-                <w:color w:val="auto"/>
-              </w:rPr>
-            </w:pPr>
-          </w:p>
-        </w:tc>
-        <w:tc>
-          <w:tcPr>
-            <w:tcW w:w="2236" w:type="pct"/>
-            <w:tcBorders>
-              <w:top w:val="single" w:sz="2" w:space="0" w:color="000000"/>
-              <w:left w:val="single" w:sz="2" w:space="0" w:color="000000"/>
-              <w:bottom w:val="single" w:sz="2" w:space="0" w:color="000000"/>
-              <w:right w:val="single" w:sz="2" w:space="0" w:color="000000"/>
-            </w:tcBorders>
-            <w:noWrap/>
-            <w:vAlign w:val="bottom"/>
-          </w:tcPr>
-          <w:p>
-            <w:pPr>
-              <w:rPr>
-                <w:rFonts w:asciiTheme="minorHAnsi" w:eastAsia="Calibri" w:hAnsiTheme="minorHAnsi" w:cstheme="minorHAnsi"/>
-                <w:color w:val="auto"/>
-              </w:rPr>
-            </w:pPr>
-          </w:p>
-        </w:tc>
-        <w:tc>
-          <w:tcPr>
-            <w:tcW w:w="557" w:type="pct"/>
-            <w:tcBorders>
-              <w:top w:val="single" w:sz="2" w:space="0" w:color="000000"/>
-              <w:left w:val="single" w:sz="2" w:space="0" w:color="000000"/>
-              <w:bottom w:val="single" w:sz="2" w:space="0" w:color="000000"/>
-              <w:right w:val="single" w:sz="2" w:space="0" w:color="000000"/>
-            </w:tcBorders>
-            <w:noWrap/>
-            <w:vAlign w:val="bottom"/>
-          </w:tcPr>
-          <w:p>
-            <w:pPr>
-              <w:jc w:val="center"/>
-              <w:rPr>
-                <w:rFonts w:asciiTheme="minorHAnsi" w:eastAsia="Calibri" w:hAnsiTheme="minorHAnsi" w:cstheme="minorHAnsi"/>
-                <w:color w:val="auto"/>
-              </w:rPr>
-            </w:pPr>
-          </w:p>
-        </w:tc>
-        <w:tc>
-          <w:tcPr>
-            <w:tcW w:w="357" w:type="pct"/>
-            <w:tcBorders>
-              <w:top w:val="single" w:sz="2" w:space="0" w:color="000000"/>
-              <w:left w:val="single" w:sz="2" w:space="0" w:color="000000"/>
-              <w:bottom w:val="single" w:sz="2" w:space="0" w:color="000000"/>
-              <w:right w:val="single" w:sz="2" w:space="0" w:color="000000"/>
-            </w:tcBorders>
-            <w:noWrap/>
-            <w:vAlign w:val="bottom"/>
-          </w:tcPr>
-          <w:p>
-            <w:pPr>
-              <w:jc w:val="center"/>
-              <w:rPr>
-                <w:rFonts w:asciiTheme="minorHAnsi" w:eastAsia="Calibri" w:hAnsiTheme="minorHAnsi" w:cstheme="minorHAnsi"/>
-                <w:color w:val="auto"/>
-              </w:rPr>
-            </w:pPr>
-          </w:p>
-        </w:tc>
-        <w:tc>
-          <w:tcPr>
-            <w:tcW w:w="288" w:type="pct"/>
-            <w:tcBorders>
-              <w:top w:val="single" w:sz="2" w:space="0" w:color="000000"/>
-              <w:left w:val="single" w:sz="2" w:space="0" w:color="000000"/>
-              <w:bottom w:val="single" w:sz="2" w:space="0" w:color="000000"/>
-              <w:right w:val="single" w:sz="2" w:space="0" w:color="000000"/>
-            </w:tcBorders>
-            <w:noWrap/>
-            <w:vAlign w:val="bottom"/>
-          </w:tcPr>
-          <w:p>
-            <w:pPr>
-              <w:jc w:val="center"/>
-              <w:rPr>
-                <w:rFonts w:asciiTheme="minorHAnsi" w:eastAsia="Calibri" w:hAnsiTheme="minorHAnsi" w:cstheme="minorHAnsi"/>
-                <w:color w:val="auto"/>
-              </w:rPr>
-            </w:pPr>
-          </w:p>
-        </w:tc>
-        <w:tc>
-          <w:tcPr>
-            <w:tcW w:w="1262" w:type="pct"/>
-            <w:tcBorders>
-              <w:top w:val="nil"/>
-              <w:left w:val="nil"/>
-              <w:bottom w:val="single" w:sz="4" w:space="0" w:color="auto"/>
-              <w:right w:val="single" w:sz="4" w:space="0" w:color="auto"/>
-            </w:tcBorders>
-            <w:noWrap/>
-            <w:vAlign w:val="bottom"/>
-          </w:tcPr>
-          <w:p>
-            <w:pPr>
-              <w:jc w:val="center"/>
-              <w:rPr>
-                <w:rFonts w:asciiTheme="minorHAnsi" w:eastAsia="Calibri" w:hAnsiTheme="minorHAnsi" w:cstheme="minorHAnsi"/>
-                <w:color w:val="auto"/>
-              </w:rPr>
-            </w:pPr>
-          </w:p>
-        </w:tc>
-      </w:tr>
-      <w:tr>
-        <w:trPr>
-          <w:trHeight w:val="402"/>
-        </w:trPr>
-        <w:tc>
-          <w:tcPr>
-            <w:tcW w:w="299" w:type="pct"/>
-            <w:tcBorders>
-              <w:top w:val="nil"/>
-              <w:left w:val="single" w:sz="4" w:space="0" w:color="auto"/>
-              <w:bottom w:val="single" w:sz="4" w:space="0" w:color="auto"/>
-              <w:right w:val="single" w:sz="4" w:space="0" w:color="auto"/>
-            </w:tcBorders>
-            <w:noWrap/>
-            <w:vAlign w:val="bottom"/>
-          </w:tcPr>
-          <w:p>
-            <w:pPr>
-              <w:jc w:val="center"/>
-              <w:rPr>
-                <w:rFonts w:asciiTheme="minorHAnsi" w:eastAsia="Calibri" w:hAnsiTheme="minorHAnsi" w:cstheme="minorHAnsi"/>
-                <w:color w:val="auto"/>
-              </w:rPr>
-            </w:pPr>
-          </w:p>
-        </w:tc>
-        <w:tc>
-          <w:tcPr>
-            <w:tcW w:w="2236" w:type="pct"/>
-            <w:tcBorders>
-              <w:top w:val="single" w:sz="2" w:space="0" w:color="000000"/>
-              <w:left w:val="single" w:sz="2" w:space="0" w:color="000000"/>
-              <w:bottom w:val="single" w:sz="2" w:space="0" w:color="000000"/>
-              <w:right w:val="single" w:sz="2" w:space="0" w:color="000000"/>
-            </w:tcBorders>
-            <w:noWrap/>
-            <w:vAlign w:val="bottom"/>
-          </w:tcPr>
-          <w:p>
-            <w:pPr>
-              <w:rPr>
-                <w:rFonts w:asciiTheme="minorHAnsi" w:eastAsia="Calibri" w:hAnsiTheme="minorHAnsi" w:cstheme="minorHAnsi"/>
-                <w:color w:val="auto"/>
-              </w:rPr>
-            </w:pPr>
-          </w:p>
-        </w:tc>
-        <w:tc>
-          <w:tcPr>
-            <w:tcW w:w="557" w:type="pct"/>
-            <w:tcBorders>
-              <w:top w:val="single" w:sz="2" w:space="0" w:color="000000"/>
-              <w:left w:val="single" w:sz="2" w:space="0" w:color="000000"/>
-              <w:bottom w:val="single" w:sz="2" w:space="0" w:color="000000"/>
-              <w:right w:val="single" w:sz="2" w:space="0" w:color="000000"/>
-            </w:tcBorders>
-            <w:noWrap/>
-            <w:vAlign w:val="bottom"/>
-          </w:tcPr>
-          <w:p>
-            <w:pPr>
-              <w:jc w:val="center"/>
-              <w:rPr>
-                <w:rFonts w:asciiTheme="minorHAnsi" w:eastAsia="Calibri" w:hAnsiTheme="minorHAnsi" w:cstheme="minorHAnsi"/>
-                <w:color w:val="auto"/>
-              </w:rPr>
-            </w:pPr>
-          </w:p>
-        </w:tc>
-        <w:tc>
-          <w:tcPr>
-            <w:tcW w:w="357" w:type="pct"/>
-            <w:tcBorders>
-              <w:top w:val="single" w:sz="2" w:space="0" w:color="000000"/>
-              <w:left w:val="single" w:sz="2" w:space="0" w:color="000000"/>
-              <w:bottom w:val="single" w:sz="2" w:space="0" w:color="000000"/>
-              <w:right w:val="single" w:sz="2" w:space="0" w:color="000000"/>
-            </w:tcBorders>
-            <w:noWrap/>
-            <w:vAlign w:val="bottom"/>
-          </w:tcPr>
-          <w:p>
-            <w:pPr>
-              <w:jc w:val="center"/>
-              <w:rPr>
-                <w:rFonts w:asciiTheme="minorHAnsi" w:eastAsia="Calibri" w:hAnsiTheme="minorHAnsi" w:cstheme="minorHAnsi"/>
-                <w:color w:val="auto"/>
-              </w:rPr>
-            </w:pPr>
-          </w:p>
-        </w:tc>
-        <w:tc>
-          <w:tcPr>
-            <w:tcW w:w="288" w:type="pct"/>
-            <w:tcBorders>
-              <w:top w:val="single" w:sz="2" w:space="0" w:color="000000"/>
-              <w:left w:val="single" w:sz="2" w:space="0" w:color="000000"/>
-              <w:bottom w:val="single" w:sz="2" w:space="0" w:color="000000"/>
-              <w:right w:val="single" w:sz="2" w:space="0" w:color="000000"/>
-            </w:tcBorders>
-            <w:noWrap/>
-            <w:vAlign w:val="bottom"/>
-          </w:tcPr>
-          <w:p>
-            <w:pPr>
-              <w:jc w:val="center"/>
-              <w:rPr>
-                <w:rFonts w:asciiTheme="minorHAnsi" w:eastAsia="Calibri" w:hAnsiTheme="minorHAnsi" w:cstheme="minorHAnsi"/>
-                <w:color w:val="auto"/>
-              </w:rPr>
-            </w:pPr>
-          </w:p>
-        </w:tc>
-        <w:tc>
-          <w:tcPr>
-            <w:tcW w:w="1262" w:type="pct"/>
-            <w:tcBorders>
-              <w:top w:val="nil"/>
-              <w:left w:val="nil"/>
-              <w:bottom w:val="single" w:sz="4" w:space="0" w:color="auto"/>
-              <w:right w:val="single" w:sz="4" w:space="0" w:color="auto"/>
-            </w:tcBorders>
-            <w:noWrap/>
-            <w:vAlign w:val="bottom"/>
-          </w:tcPr>
-          <w:p>
-            <w:pPr>
-              <w:jc w:val="center"/>
-              <w:rPr>
-                <w:rFonts w:asciiTheme="minorHAnsi" w:eastAsia="Calibri" w:hAnsiTheme="minorHAnsi" w:cstheme="minorHAnsi"/>
-                <w:color w:val="auto"/>
-              </w:rPr>
-            </w:pPr>
-          </w:p>
-        </w:tc>
-      </w:tr>
-      <w:tr>
-        <w:trPr>
-          <w:trHeight w:val="402"/>
-        </w:trPr>
-        <w:tc>
-          <w:tcPr>
-            <w:tcW w:w="299" w:type="pct"/>
-            <w:tcBorders>
-              <w:top w:val="nil"/>
-              <w:left w:val="single" w:sz="4" w:space="0" w:color="auto"/>
-              <w:bottom w:val="single" w:sz="4" w:space="0" w:color="auto"/>
-              <w:right w:val="single" w:sz="4" w:space="0" w:color="auto"/>
-            </w:tcBorders>
-            <w:noWrap/>
-            <w:vAlign w:val="bottom"/>
-          </w:tcPr>
-          <w:p>
-            <w:pPr>
-              <w:jc w:val="center"/>
-              <w:rPr>
-                <w:rFonts w:asciiTheme="minorHAnsi" w:eastAsia="Calibri" w:hAnsiTheme="minorHAnsi" w:cstheme="minorHAnsi"/>
-                <w:color w:val="auto"/>
-              </w:rPr>
-            </w:pPr>
-          </w:p>
-        </w:tc>
-        <w:tc>
-          <w:tcPr>
-            <w:tcW w:w="2236" w:type="pct"/>
-            <w:tcBorders>
-              <w:top w:val="single" w:sz="2" w:space="0" w:color="000000"/>
-              <w:left w:val="single" w:sz="2" w:space="0" w:color="000000"/>
-              <w:bottom w:val="single" w:sz="2" w:space="0" w:color="000000"/>
-              <w:right w:val="single" w:sz="2" w:space="0" w:color="000000"/>
-            </w:tcBorders>
-            <w:noWrap/>
-            <w:vAlign w:val="bottom"/>
-          </w:tcPr>
-          <w:p>
-            <w:pPr>
-              <w:rPr>
-                <w:rFonts w:asciiTheme="minorHAnsi" w:eastAsia="Calibri" w:hAnsiTheme="minorHAnsi" w:cstheme="minorHAnsi"/>
-                <w:color w:val="auto"/>
-              </w:rPr>
-            </w:pPr>
-          </w:p>
-        </w:tc>
-        <w:tc>
-          <w:tcPr>
-            <w:tcW w:w="557" w:type="pct"/>
-            <w:tcBorders>
-              <w:top w:val="single" w:sz="2" w:space="0" w:color="000000"/>
-              <w:left w:val="single" w:sz="2" w:space="0" w:color="000000"/>
-              <w:bottom w:val="single" w:sz="2" w:space="0" w:color="000000"/>
-              <w:right w:val="single" w:sz="2" w:space="0" w:color="000000"/>
-            </w:tcBorders>
-            <w:noWrap/>
-            <w:vAlign w:val="bottom"/>
-          </w:tcPr>
-          <w:p>
-            <w:pPr>
-              <w:jc w:val="center"/>
-              <w:rPr>
-                <w:rFonts w:asciiTheme="minorHAnsi" w:eastAsia="Calibri" w:hAnsiTheme="minorHAnsi" w:cstheme="minorHAnsi"/>
-                <w:color w:val="auto"/>
-              </w:rPr>
-            </w:pPr>
-          </w:p>
-        </w:tc>
-        <w:tc>
-          <w:tcPr>
-            <w:tcW w:w="357" w:type="pct"/>
-            <w:tcBorders>
-              <w:top w:val="single" w:sz="2" w:space="0" w:color="000000"/>
-              <w:left w:val="single" w:sz="2" w:space="0" w:color="000000"/>
-              <w:bottom w:val="single" w:sz="2" w:space="0" w:color="000000"/>
-              <w:right w:val="single" w:sz="2" w:space="0" w:color="000000"/>
-            </w:tcBorders>
-            <w:noWrap/>
-            <w:vAlign w:val="bottom"/>
-          </w:tcPr>
-          <w:p>
-            <w:pPr>
-              <w:jc w:val="center"/>
-              <w:rPr>
-                <w:rFonts w:asciiTheme="minorHAnsi" w:eastAsia="Calibri" w:hAnsiTheme="minorHAnsi" w:cstheme="minorHAnsi"/>
-                <w:color w:val="auto"/>
-              </w:rPr>
-            </w:pPr>
-          </w:p>
-        </w:tc>
-        <w:tc>
-          <w:tcPr>
-            <w:tcW w:w="288" w:type="pct"/>
-            <w:tcBorders>
-              <w:top w:val="single" w:sz="2" w:space="0" w:color="000000"/>
-              <w:left w:val="single" w:sz="2" w:space="0" w:color="000000"/>
-              <w:bottom w:val="single" w:sz="2" w:space="0" w:color="000000"/>
-              <w:right w:val="single" w:sz="2" w:space="0" w:color="000000"/>
-            </w:tcBorders>
-            <w:noWrap/>
-            <w:vAlign w:val="bottom"/>
-          </w:tcPr>
-          <w:p>
-            <w:pPr>
-              <w:jc w:val="center"/>
-              <w:rPr>
-                <w:rFonts w:asciiTheme="minorHAnsi" w:eastAsia="Calibri" w:hAnsiTheme="minorHAnsi" w:cstheme="minorHAnsi"/>
-                <w:color w:val="auto"/>
-              </w:rPr>
-            </w:pPr>
-          </w:p>
-        </w:tc>
-        <w:tc>
-          <w:tcPr>
-            <w:tcW w:w="1262" w:type="pct"/>
-            <w:tcBorders>
-              <w:top w:val="nil"/>
-              <w:left w:val="nil"/>
-              <w:bottom w:val="single" w:sz="4" w:space="0" w:color="auto"/>
-              <w:right w:val="single" w:sz="4" w:space="0" w:color="auto"/>
-            </w:tcBorders>
-            <w:noWrap/>
-            <w:vAlign w:val="bottom"/>
-          </w:tcPr>
-          <w:p>
-            <w:pPr>
-              <w:jc w:val="center"/>
-              <w:rPr>
-                <w:rFonts w:asciiTheme="minorHAnsi" w:eastAsia="Calibri" w:hAnsiTheme="minorHAnsi" w:cstheme="minorHAnsi"/>
-                <w:color w:val="auto"/>
-              </w:rPr>
-            </w:pPr>
-          </w:p>
-        </w:tc>
-      </w:tr>
-      <w:tr>
-        <w:trPr>
-          <w:trHeight w:val="402"/>
-        </w:trPr>
-        <w:tc>
-          <w:tcPr>
-            <w:tcW w:w="299" w:type="pct"/>
-            <w:tcBorders>
-              <w:top w:val="nil"/>
-              <w:left w:val="single" w:sz="4" w:space="0" w:color="auto"/>
-              <w:bottom w:val="single" w:sz="4" w:space="0" w:color="auto"/>
-              <w:right w:val="single" w:sz="4" w:space="0" w:color="auto"/>
-            </w:tcBorders>
-            <w:noWrap/>
-            <w:vAlign w:val="bottom"/>
-          </w:tcPr>
-          <w:p>
-            <w:pPr>
-              <w:jc w:val="center"/>
-              <w:rPr>
-                <w:rFonts w:asciiTheme="minorHAnsi" w:eastAsia="Calibri" w:hAnsiTheme="minorHAnsi" w:cstheme="minorHAnsi"/>
-                <w:color w:val="auto"/>
-              </w:rPr>
-            </w:pPr>
-          </w:p>
-        </w:tc>
-        <w:tc>
-          <w:tcPr>
-            <w:tcW w:w="2236" w:type="pct"/>
-            <w:tcBorders>
-              <w:top w:val="single" w:sz="2" w:space="0" w:color="000000"/>
-              <w:left w:val="single" w:sz="2" w:space="0" w:color="000000"/>
-              <w:bottom w:val="single" w:sz="2" w:space="0" w:color="000000"/>
-              <w:right w:val="single" w:sz="2" w:space="0" w:color="000000"/>
-            </w:tcBorders>
-            <w:noWrap/>
-            <w:vAlign w:val="bottom"/>
-          </w:tcPr>
-          <w:p>
-            <w:pPr>
-              <w:rPr>
-                <w:rFonts w:asciiTheme="minorHAnsi" w:eastAsia="Calibri" w:hAnsiTheme="minorHAnsi" w:cstheme="minorHAnsi"/>
-                <w:color w:val="auto"/>
-              </w:rPr>
-            </w:pPr>
-          </w:p>
-        </w:tc>
-        <w:tc>
-          <w:tcPr>
-            <w:tcW w:w="557" w:type="pct"/>
-            <w:tcBorders>
-              <w:top w:val="single" w:sz="2" w:space="0" w:color="000000"/>
-              <w:left w:val="single" w:sz="2" w:space="0" w:color="000000"/>
-              <w:bottom w:val="single" w:sz="2" w:space="0" w:color="000000"/>
-              <w:right w:val="single" w:sz="2" w:space="0" w:color="000000"/>
-            </w:tcBorders>
-            <w:noWrap/>
-            <w:vAlign w:val="bottom"/>
-          </w:tcPr>
-          <w:p>
-            <w:pPr>
-              <w:jc w:val="center"/>
-              <w:rPr>
-                <w:rFonts w:asciiTheme="minorHAnsi" w:eastAsia="Calibri" w:hAnsiTheme="minorHAnsi" w:cstheme="minorHAnsi"/>
-                <w:color w:val="auto"/>
-              </w:rPr>
-            </w:pPr>
-          </w:p>
-        </w:tc>
-        <w:tc>
-          <w:tcPr>
-            <w:tcW w:w="357" w:type="pct"/>
-            <w:tcBorders>
-              <w:top w:val="single" w:sz="2" w:space="0" w:color="000000"/>
-              <w:left w:val="single" w:sz="2" w:space="0" w:color="000000"/>
-              <w:bottom w:val="single" w:sz="2" w:space="0" w:color="000000"/>
-              <w:right w:val="single" w:sz="2" w:space="0" w:color="000000"/>
-            </w:tcBorders>
-            <w:noWrap/>
-            <w:vAlign w:val="bottom"/>
-          </w:tcPr>
-          <w:p>
-            <w:pPr>
-              <w:jc w:val="center"/>
-              <w:rPr>
-                <w:rFonts w:asciiTheme="minorHAnsi" w:eastAsia="Calibri" w:hAnsiTheme="minorHAnsi" w:cstheme="minorHAnsi"/>
-                <w:color w:val="auto"/>
-              </w:rPr>
-            </w:pPr>
-          </w:p>
-        </w:tc>
-        <w:tc>
-          <w:tcPr>
-            <w:tcW w:w="288" w:type="pct"/>
-            <w:tcBorders>
-              <w:top w:val="single" w:sz="2" w:space="0" w:color="000000"/>
-              <w:left w:val="single" w:sz="2" w:space="0" w:color="000000"/>
-              <w:bottom w:val="single" w:sz="2" w:space="0" w:color="000000"/>
-              <w:right w:val="single" w:sz="2" w:space="0" w:color="000000"/>
-            </w:tcBorders>
-            <w:noWrap/>
-            <w:vAlign w:val="bottom"/>
-          </w:tcPr>
-          <w:p>
-            <w:pPr>
-              <w:jc w:val="center"/>
-              <w:rPr>
-                <w:rFonts w:asciiTheme="minorHAnsi" w:eastAsia="Calibri" w:hAnsiTheme="minorHAnsi" w:cstheme="minorHAnsi"/>
-                <w:color w:val="auto"/>
-              </w:rPr>
-            </w:pPr>
-          </w:p>
-        </w:tc>
-        <w:tc>
-          <w:tcPr>
-            <w:tcW w:w="1262" w:type="pct"/>
-            <w:tcBorders>
-              <w:top w:val="nil"/>
-              <w:left w:val="nil"/>
-              <w:bottom w:val="single" w:sz="4" w:space="0" w:color="auto"/>
-              <w:right w:val="single" w:sz="4" w:space="0" w:color="auto"/>
-            </w:tcBorders>
-            <w:noWrap/>
-            <w:vAlign w:val="bottom"/>
-          </w:tcPr>
-          <w:p>
-            <w:pPr>
-              <w:jc w:val="center"/>
-              <w:rPr>
-                <w:rFonts w:asciiTheme="minorHAnsi" w:eastAsia="Calibri" w:hAnsiTheme="minorHAnsi" w:cstheme="minorHAnsi"/>
-                <w:color w:val="auto"/>
-              </w:rPr>
-            </w:pPr>
-          </w:p>
-        </w:tc>
-      </w:tr>
-      <w:tr>
-        <w:trPr>
-          <w:trHeight w:val="402"/>
-        </w:trPr>
-        <w:tc>
-          <w:tcPr>
-            <w:tcW w:w="299" w:type="pct"/>
-            <w:tcBorders>
-              <w:top w:val="nil"/>
-              <w:left w:val="single" w:sz="4" w:space="0" w:color="auto"/>
-              <w:bottom w:val="single" w:sz="4" w:space="0" w:color="auto"/>
-              <w:right w:val="single" w:sz="4" w:space="0" w:color="auto"/>
-            </w:tcBorders>
-            <w:noWrap/>
-            <w:vAlign w:val="bottom"/>
-          </w:tcPr>
-          <w:p>
-            <w:pPr>
-              <w:jc w:val="center"/>
-              <w:rPr>
-                <w:rFonts w:asciiTheme="minorHAnsi" w:eastAsia="Calibri" w:hAnsiTheme="minorHAnsi" w:cstheme="minorHAnsi"/>
-                <w:color w:val="auto"/>
-              </w:rPr>
-            </w:pPr>
-          </w:p>
-        </w:tc>
-        <w:tc>
-          <w:tcPr>
-            <w:tcW w:w="2236" w:type="pct"/>
-            <w:tcBorders>
-              <w:top w:val="single" w:sz="2" w:space="0" w:color="000000"/>
-              <w:left w:val="single" w:sz="2" w:space="0" w:color="000000"/>
-              <w:bottom w:val="single" w:sz="2" w:space="0" w:color="000000"/>
-              <w:right w:val="single" w:sz="2" w:space="0" w:color="000000"/>
-            </w:tcBorders>
-            <w:noWrap/>
-            <w:vAlign w:val="bottom"/>
-          </w:tcPr>
-          <w:p>
-            <w:pPr>
-              <w:rPr>
-                <w:rFonts w:asciiTheme="minorHAnsi" w:eastAsia="Calibri" w:hAnsiTheme="minorHAnsi" w:cstheme="minorHAnsi"/>
-                <w:color w:val="auto"/>
-              </w:rPr>
-            </w:pPr>
-          </w:p>
-        </w:tc>
-        <w:tc>
-          <w:tcPr>
-            <w:tcW w:w="557" w:type="pct"/>
-            <w:tcBorders>
-              <w:top w:val="single" w:sz="2" w:space="0" w:color="000000"/>
-              <w:left w:val="single" w:sz="2" w:space="0" w:color="000000"/>
-              <w:bottom w:val="single" w:sz="2" w:space="0" w:color="000000"/>
-              <w:right w:val="single" w:sz="2" w:space="0" w:color="000000"/>
-            </w:tcBorders>
-            <w:noWrap/>
-            <w:vAlign w:val="bottom"/>
-          </w:tcPr>
-          <w:p>
-            <w:pPr>
-              <w:jc w:val="center"/>
-              <w:rPr>
-                <w:rFonts w:asciiTheme="minorHAnsi" w:eastAsia="Calibri" w:hAnsiTheme="minorHAnsi" w:cstheme="minorHAnsi"/>
-                <w:color w:val="auto"/>
-              </w:rPr>
-            </w:pPr>
-          </w:p>
-        </w:tc>
-        <w:tc>
-          <w:tcPr>
-            <w:tcW w:w="357" w:type="pct"/>
-            <w:tcBorders>
-              <w:top w:val="single" w:sz="2" w:space="0" w:color="000000"/>
-              <w:left w:val="single" w:sz="2" w:space="0" w:color="000000"/>
-              <w:bottom w:val="single" w:sz="2" w:space="0" w:color="000000"/>
-              <w:right w:val="single" w:sz="2" w:space="0" w:color="000000"/>
-            </w:tcBorders>
-            <w:noWrap/>
-            <w:vAlign w:val="bottom"/>
-          </w:tcPr>
-          <w:p>
-            <w:pPr>
-              <w:jc w:val="center"/>
-              <w:rPr>
-                <w:rFonts w:asciiTheme="minorHAnsi" w:eastAsia="Calibri" w:hAnsiTheme="minorHAnsi" w:cstheme="minorHAnsi"/>
-                <w:color w:val="auto"/>
-              </w:rPr>
-            </w:pPr>
-          </w:p>
-        </w:tc>
-        <w:tc>
-          <w:tcPr>
-            <w:tcW w:w="288" w:type="pct"/>
-            <w:tcBorders>
-              <w:top w:val="single" w:sz="2" w:space="0" w:color="000000"/>
-              <w:left w:val="single" w:sz="2" w:space="0" w:color="000000"/>
-              <w:bottom w:val="single" w:sz="2" w:space="0" w:color="000000"/>
-              <w:right w:val="single" w:sz="2" w:space="0" w:color="000000"/>
-            </w:tcBorders>
-            <w:noWrap/>
-            <w:vAlign w:val="bottom"/>
-          </w:tcPr>
-          <w:p>
-            <w:pPr>
-              <w:jc w:val="center"/>
-              <w:rPr>
-                <w:rFonts w:asciiTheme="minorHAnsi" w:eastAsia="Calibri" w:hAnsiTheme="minorHAnsi" w:cstheme="minorHAnsi"/>
-                <w:color w:val="auto"/>
-              </w:rPr>
-            </w:pPr>
-          </w:p>
-        </w:tc>
-        <w:tc>
-          <w:tcPr>
-            <w:tcW w:w="1262" w:type="pct"/>
+            <w:tcW w:w="1025" w:type="pct"/>
             <w:tcBorders>
               <w:top w:val="nil"/>
               <w:left w:val="nil"/>
@@ -1792,14 +785,14 @@
         <w:tblLook w:val="00A0" w:firstRow="1" w:lastRow="0" w:firstColumn="1" w:lastColumn="0" w:noHBand="0" w:noVBand="0"/>
       </w:tblPr>
       <w:tblGrid>
-        <w:gridCol w:w="1398"/>
-        <w:gridCol w:w="3922"/>
-        <w:gridCol w:w="1674"/>
-        <w:gridCol w:w="587"/>
-        <w:gridCol w:w="361"/>
-        <w:gridCol w:w="607"/>
-        <w:gridCol w:w="361"/>
-        <w:gridCol w:w="1172"/>
+        <w:gridCol w:w="1416"/>
+        <w:gridCol w:w="3941"/>
+        <w:gridCol w:w="1693"/>
+        <w:gridCol w:w="606"/>
+        <w:gridCol w:w="297"/>
+        <w:gridCol w:w="626"/>
+        <w:gridCol w:w="312"/>
+        <w:gridCol w:w="1191"/>
       </w:tblGrid>
       <w:tr>
         <w:tc>
@@ -2571,7 +1564,7 @@
 </file>
 
 <file path=word/endnotes.xml><?xml version="1.0" encoding="utf-8"?>
-<w:endnotes xmlns:wpc="http://schemas.microsoft.com/office/word/2010/wordprocessingCanvas" xmlns:cx="http://schemas.microsoft.com/office/drawing/2014/chartex" xmlns:mc="http://schemas.openxmlformats.org/markup-compatibility/2006" xmlns:o="urn:schemas-microsoft-com:office:office" xmlns:r="http://schemas.openxmlformats.org/officeDocument/2006/relationships" xmlns:m="http://schemas.openxmlformats.org/officeDocument/2006/math" xmlns:v="urn:schemas-microsoft-com:vml" xmlns:wp14="http://schemas.microsoft.com/office/word/2010/wordprocessingDrawing" xmlns:wp="http://schemas.openxmlformats.org/drawingml/2006/wordprocessingDrawing" xmlns:w10="urn:schemas-microsoft-com:office:word" xmlns:w="http://schemas.openxmlformats.org/wordprocessingml/2006/main" xmlns:w14="http://schemas.microsoft.com/office/word/2010/wordml" xmlns:w15="http://schemas.microsoft.com/office/word/2012/wordml" xmlns:w16se="http://schemas.microsoft.com/office/word/2015/wordml/symex" xmlns:wpg="http://schemas.microsoft.com/office/word/2010/wordprocessingGroup" xmlns:wpi="http://schemas.microsoft.com/office/word/2010/wordprocessingInk" xmlns:wne="http://schemas.microsoft.com/office/word/2006/wordml" xmlns:wps="http://schemas.microsoft.com/office/word/2010/wordprocessingShape" mc:Ignorable="w14 w15 w16se wp14">
+<w:endnotes xmlns:wpc="http://schemas.microsoft.com/office/word/2010/wordprocessingCanvas" xmlns:cx="http://schemas.microsoft.com/office/drawing/2014/chartex" xmlns:cx1="http://schemas.microsoft.com/office/drawing/2015/9/8/chartex" xmlns:cx2="http://schemas.microsoft.com/office/drawing/2015/10/21/chartex" xmlns:cx3="http://schemas.microsoft.com/office/drawing/2016/5/9/chartex" xmlns:cx4="http://schemas.microsoft.com/office/drawing/2016/5/10/chartex" xmlns:cx5="http://schemas.microsoft.com/office/drawing/2016/5/11/chartex" xmlns:cx6="http://schemas.microsoft.com/office/drawing/2016/5/12/chartex" xmlns:cx7="http://schemas.microsoft.com/office/drawing/2016/5/13/chartex" xmlns:cx8="http://schemas.microsoft.com/office/drawing/2016/5/14/chartex" xmlns:mc="http://schemas.openxmlformats.org/markup-compatibility/2006" xmlns:aink="http://schemas.microsoft.com/office/drawing/2016/ink" xmlns:am3d="http://schemas.microsoft.com/office/drawing/2017/model3d" xmlns:o="urn:schemas-microsoft-com:office:office" xmlns:oel="http://schemas.microsoft.com/office/2019/extlst" xmlns:r="http://schemas.openxmlformats.org/officeDocument/2006/relationships" xmlns:m="http://schemas.openxmlformats.org/officeDocument/2006/math" xmlns:v="urn:schemas-microsoft-com:vml" xmlns:wp14="http://schemas.microsoft.com/office/word/2010/wordprocessingDrawing" xmlns:wp="http://schemas.openxmlformats.org/drawingml/2006/wordprocessingDrawing" xmlns:w10="urn:schemas-microsoft-com:office:word" xmlns:w="http://schemas.openxmlformats.org/wordprocessingml/2006/main" xmlns:w14="http://schemas.microsoft.com/office/word/2010/wordml" xmlns:w15="http://schemas.microsoft.com/office/word/2012/wordml" xmlns:w16cex="http://schemas.microsoft.com/office/word/2018/wordml/cex" xmlns:w16cid="http://schemas.microsoft.com/office/word/2016/wordml/cid" xmlns:w16="http://schemas.microsoft.com/office/word/2018/wordml" xmlns:w16du="http://schemas.microsoft.com/office/word/2023/wordml/word16du" xmlns:w16sdtdh="http://schemas.microsoft.com/office/word/2020/wordml/sdtdatahash" xmlns:w16se="http://schemas.microsoft.com/office/word/2015/wordml/symex" xmlns:wpg="http://schemas.microsoft.com/office/word/2010/wordprocessingGroup" xmlns:wpi="http://schemas.microsoft.com/office/word/2010/wordprocessingInk" xmlns:wne="http://schemas.microsoft.com/office/word/2006/wordml" xmlns:wps="http://schemas.microsoft.com/office/word/2010/wordprocessingShape" mc:Ignorable="w14 w15 w16se w16cid w16 w16cex w16sdtdh w16du wp14">
   <w:endnote w:type="separator" w:id="-1">
     <w:p>
       <w:r>
@@ -2590,7 +1583,7 @@
 </file>
 
 <file path=word/footer1.xml><?xml version="1.0" encoding="utf-8"?>
-<w:ftr xmlns:wpc="http://schemas.microsoft.com/office/word/2010/wordprocessingCanvas" xmlns:cx="http://schemas.microsoft.com/office/drawing/2014/chartex" xmlns:mc="http://schemas.openxmlformats.org/markup-compatibility/2006" xmlns:o="urn:schemas-microsoft-com:office:office" xmlns:r="http://schemas.openxmlformats.org/officeDocument/2006/relationships" xmlns:m="http://schemas.openxmlformats.org/officeDocument/2006/math" xmlns:v="urn:schemas-microsoft-com:vml" xmlns:wp14="http://schemas.microsoft.com/office/word/2010/wordprocessingDrawing" xmlns:wp="http://schemas.openxmlformats.org/drawingml/2006/wordprocessingDrawing" xmlns:w10="urn:schemas-microsoft-com:office:word" xmlns:w="http://schemas.openxmlformats.org/wordprocessingml/2006/main" xmlns:w14="http://schemas.microsoft.com/office/word/2010/wordml" xmlns:w15="http://schemas.microsoft.com/office/word/2012/wordml" xmlns:w16se="http://schemas.microsoft.com/office/word/2015/wordml/symex" xmlns:wpg="http://schemas.microsoft.com/office/word/2010/wordprocessingGroup" xmlns:wpi="http://schemas.microsoft.com/office/word/2010/wordprocessingInk" xmlns:wne="http://schemas.microsoft.com/office/word/2006/wordml" xmlns:wps="http://schemas.microsoft.com/office/word/2010/wordprocessingShape" mc:Ignorable="w14 w15 w16se wp14">
+<w:ftr xmlns:wpc="http://schemas.microsoft.com/office/word/2010/wordprocessingCanvas" xmlns:cx="http://schemas.microsoft.com/office/drawing/2014/chartex" xmlns:cx1="http://schemas.microsoft.com/office/drawing/2015/9/8/chartex" xmlns:cx2="http://schemas.microsoft.com/office/drawing/2015/10/21/chartex" xmlns:cx3="http://schemas.microsoft.com/office/drawing/2016/5/9/chartex" xmlns:cx4="http://schemas.microsoft.com/office/drawing/2016/5/10/chartex" xmlns:cx5="http://schemas.microsoft.com/office/drawing/2016/5/11/chartex" xmlns:cx6="http://schemas.microsoft.com/office/drawing/2016/5/12/chartex" xmlns:cx7="http://schemas.microsoft.com/office/drawing/2016/5/13/chartex" xmlns:cx8="http://schemas.microsoft.com/office/drawing/2016/5/14/chartex" xmlns:mc="http://schemas.openxmlformats.org/markup-compatibility/2006" xmlns:aink="http://schemas.microsoft.com/office/drawing/2016/ink" xmlns:am3d="http://schemas.microsoft.com/office/drawing/2017/model3d" xmlns:o="urn:schemas-microsoft-com:office:office" xmlns:oel="http://schemas.microsoft.com/office/2019/extlst" xmlns:r="http://schemas.openxmlformats.org/officeDocument/2006/relationships" xmlns:m="http://schemas.openxmlformats.org/officeDocument/2006/math" xmlns:v="urn:schemas-microsoft-com:vml" xmlns:wp14="http://schemas.microsoft.com/office/word/2010/wordprocessingDrawing" xmlns:wp="http://schemas.openxmlformats.org/drawingml/2006/wordprocessingDrawing" xmlns:w10="urn:schemas-microsoft-com:office:word" xmlns:w="http://schemas.openxmlformats.org/wordprocessingml/2006/main" xmlns:w14="http://schemas.microsoft.com/office/word/2010/wordml" xmlns:w15="http://schemas.microsoft.com/office/word/2012/wordml" xmlns:w16cex="http://schemas.microsoft.com/office/word/2018/wordml/cex" xmlns:w16cid="http://schemas.microsoft.com/office/word/2016/wordml/cid" xmlns:w16="http://schemas.microsoft.com/office/word/2018/wordml" xmlns:w16du="http://schemas.microsoft.com/office/word/2023/wordml/word16du" xmlns:w16sdtdh="http://schemas.microsoft.com/office/word/2020/wordml/sdtdatahash" xmlns:w16se="http://schemas.microsoft.com/office/word/2015/wordml/symex" xmlns:wpg="http://schemas.microsoft.com/office/word/2010/wordprocessingGroup" xmlns:wpi="http://schemas.microsoft.com/office/word/2010/wordprocessingInk" xmlns:wne="http://schemas.microsoft.com/office/word/2006/wordml" xmlns:wps="http://schemas.microsoft.com/office/word/2010/wordprocessingShape" mc:Ignorable="w14 w15 w16se w16cid w16 w16cex w16sdtdh w16du wp14">
   <w:p>
     <w:pPr>
       <w:pStyle w:val="NormalWeb"/>
@@ -2801,7 +1794,7 @@
 </file>
 
 <file path=word/footnotes.xml><?xml version="1.0" encoding="utf-8"?>
-<w:footnotes xmlns:wpc="http://schemas.microsoft.com/office/word/2010/wordprocessingCanvas" xmlns:cx="http://schemas.microsoft.com/office/drawing/2014/chartex" xmlns:mc="http://schemas.openxmlformats.org/markup-compatibility/2006" xmlns:o="urn:schemas-microsoft-com:office:office" xmlns:r="http://schemas.openxmlformats.org/officeDocument/2006/relationships" xmlns:m="http://schemas.openxmlformats.org/officeDocument/2006/math" xmlns:v="urn:schemas-microsoft-com:vml" xmlns:wp14="http://schemas.microsoft.com/office/word/2010/wordprocessingDrawing" xmlns:wp="http://schemas.openxmlformats.org/drawingml/2006/wordprocessingDrawing" xmlns:w10="urn:schemas-microsoft-com:office:word" xmlns:w="http://schemas.openxmlformats.org/wordprocessingml/2006/main" xmlns:w14="http://schemas.microsoft.com/office/word/2010/wordml" xmlns:w15="http://schemas.microsoft.com/office/word/2012/wordml" xmlns:w16se="http://schemas.microsoft.com/office/word/2015/wordml/symex" xmlns:wpg="http://schemas.microsoft.com/office/word/2010/wordprocessingGroup" xmlns:wpi="http://schemas.microsoft.com/office/word/2010/wordprocessingInk" xmlns:wne="http://schemas.microsoft.com/office/word/2006/wordml" xmlns:wps="http://schemas.microsoft.com/office/word/2010/wordprocessingShape" mc:Ignorable="w14 w15 w16se wp14">
+<w:footnotes xmlns:wpc="http://schemas.microsoft.com/office/word/2010/wordprocessingCanvas" xmlns:cx="http://schemas.microsoft.com/office/drawing/2014/chartex" xmlns:cx1="http://schemas.microsoft.com/office/drawing/2015/9/8/chartex" xmlns:cx2="http://schemas.microsoft.com/office/drawing/2015/10/21/chartex" xmlns:cx3="http://schemas.microsoft.com/office/drawing/2016/5/9/chartex" xmlns:cx4="http://schemas.microsoft.com/office/drawing/2016/5/10/chartex" xmlns:cx5="http://schemas.microsoft.com/office/drawing/2016/5/11/chartex" xmlns:cx6="http://schemas.microsoft.com/office/drawing/2016/5/12/chartex" xmlns:cx7="http://schemas.microsoft.com/office/drawing/2016/5/13/chartex" xmlns:cx8="http://schemas.microsoft.com/office/drawing/2016/5/14/chartex" xmlns:mc="http://schemas.openxmlformats.org/markup-compatibility/2006" xmlns:aink="http://schemas.microsoft.com/office/drawing/2016/ink" xmlns:am3d="http://schemas.microsoft.com/office/drawing/2017/model3d" xmlns:o="urn:schemas-microsoft-com:office:office" xmlns:oel="http://schemas.microsoft.com/office/2019/extlst" xmlns:r="http://schemas.openxmlformats.org/officeDocument/2006/relationships" xmlns:m="http://schemas.openxmlformats.org/officeDocument/2006/math" xmlns:v="urn:schemas-microsoft-com:vml" xmlns:wp14="http://schemas.microsoft.com/office/word/2010/wordprocessingDrawing" xmlns:wp="http://schemas.openxmlformats.org/drawingml/2006/wordprocessingDrawing" xmlns:w10="urn:schemas-microsoft-com:office:word" xmlns:w="http://schemas.openxmlformats.org/wordprocessingml/2006/main" xmlns:w14="http://schemas.microsoft.com/office/word/2010/wordml" xmlns:w15="http://schemas.microsoft.com/office/word/2012/wordml" xmlns:w16cex="http://schemas.microsoft.com/office/word/2018/wordml/cex" xmlns:w16cid="http://schemas.microsoft.com/office/word/2016/wordml/cid" xmlns:w16="http://schemas.microsoft.com/office/word/2018/wordml" xmlns:w16du="http://schemas.microsoft.com/office/word/2023/wordml/word16du" xmlns:w16sdtdh="http://schemas.microsoft.com/office/word/2020/wordml/sdtdatahash" xmlns:w16se="http://schemas.microsoft.com/office/word/2015/wordml/symex" xmlns:wpg="http://schemas.microsoft.com/office/word/2010/wordprocessingGroup" xmlns:wpi="http://schemas.microsoft.com/office/word/2010/wordprocessingInk" xmlns:wne="http://schemas.microsoft.com/office/word/2006/wordml" xmlns:wps="http://schemas.microsoft.com/office/word/2010/wordprocessingShape" mc:Ignorable="w14 w15 w16se w16cid w16 w16cex w16sdtdh w16du wp14">
   <w:footnote w:type="separator" w:id="-1">
     <w:p>
       <w:r>
@@ -2820,7 +1813,7 @@
 </file>
 
 <file path=word/header1.xml><?xml version="1.0" encoding="utf-8"?>
-<w:hdr xmlns:wpc="http://schemas.microsoft.com/office/word/2010/wordprocessingCanvas" xmlns:cx="http://schemas.microsoft.com/office/drawing/2014/chartex" xmlns:mc="http://schemas.openxmlformats.org/markup-compatibility/2006" xmlns:o="urn:schemas-microsoft-com:office:office" xmlns:r="http://schemas.openxmlformats.org/officeDocument/2006/relationships" xmlns:m="http://schemas.openxmlformats.org/officeDocument/2006/math" xmlns:v="urn:schemas-microsoft-com:vml" xmlns:wp14="http://schemas.microsoft.com/office/word/2010/wordprocessingDrawing" xmlns:wp="http://schemas.openxmlformats.org/drawingml/2006/wordprocessingDrawing" xmlns:w10="urn:schemas-microsoft-com:office:word" xmlns:w="http://schemas.openxmlformats.org/wordprocessingml/2006/main" xmlns:w14="http://schemas.microsoft.com/office/word/2010/wordml" xmlns:w15="http://schemas.microsoft.com/office/word/2012/wordml" xmlns:w16se="http://schemas.microsoft.com/office/word/2015/wordml/symex" xmlns:wpg="http://schemas.microsoft.com/office/word/2010/wordprocessingGroup" xmlns:wpi="http://schemas.microsoft.com/office/word/2010/wordprocessingInk" xmlns:wne="http://schemas.microsoft.com/office/word/2006/wordml" xmlns:wps="http://schemas.microsoft.com/office/word/2010/wordprocessingShape" mc:Ignorable="w14 w15 w16se wp14">
+<w:hdr xmlns:wpc="http://schemas.microsoft.com/office/word/2010/wordprocessingCanvas" xmlns:cx="http://schemas.microsoft.com/office/drawing/2014/chartex" xmlns:cx1="http://schemas.microsoft.com/office/drawing/2015/9/8/chartex" xmlns:cx2="http://schemas.microsoft.com/office/drawing/2015/10/21/chartex" xmlns:cx3="http://schemas.microsoft.com/office/drawing/2016/5/9/chartex" xmlns:cx4="http://schemas.microsoft.com/office/drawing/2016/5/10/chartex" xmlns:cx5="http://schemas.microsoft.com/office/drawing/2016/5/11/chartex" xmlns:cx6="http://schemas.microsoft.com/office/drawing/2016/5/12/chartex" xmlns:cx7="http://schemas.microsoft.com/office/drawing/2016/5/13/chartex" xmlns:cx8="http://schemas.microsoft.com/office/drawing/2016/5/14/chartex" xmlns:mc="http://schemas.openxmlformats.org/markup-compatibility/2006" xmlns:aink="http://schemas.microsoft.com/office/drawing/2016/ink" xmlns:am3d="http://schemas.microsoft.com/office/drawing/2017/model3d" xmlns:o="urn:schemas-microsoft-com:office:office" xmlns:oel="http://schemas.microsoft.com/office/2019/extlst" xmlns:r="http://schemas.openxmlformats.org/officeDocument/2006/relationships" xmlns:m="http://schemas.openxmlformats.org/officeDocument/2006/math" xmlns:v="urn:schemas-microsoft-com:vml" xmlns:wp14="http://schemas.microsoft.com/office/word/2010/wordprocessingDrawing" xmlns:wp="http://schemas.openxmlformats.org/drawingml/2006/wordprocessingDrawing" xmlns:w10="urn:schemas-microsoft-com:office:word" xmlns:w="http://schemas.openxmlformats.org/wordprocessingml/2006/main" xmlns:w14="http://schemas.microsoft.com/office/word/2010/wordml" xmlns:w15="http://schemas.microsoft.com/office/word/2012/wordml" xmlns:w16cex="http://schemas.microsoft.com/office/word/2018/wordml/cex" xmlns:w16cid="http://schemas.microsoft.com/office/word/2016/wordml/cid" xmlns:w16="http://schemas.microsoft.com/office/word/2018/wordml" xmlns:w16du="http://schemas.microsoft.com/office/word/2023/wordml/word16du" xmlns:w16sdtdh="http://schemas.microsoft.com/office/word/2020/wordml/sdtdatahash" xmlns:w16se="http://schemas.microsoft.com/office/word/2015/wordml/symex" xmlns:wpg="http://schemas.microsoft.com/office/word/2010/wordprocessingGroup" xmlns:wpi="http://schemas.microsoft.com/office/word/2010/wordprocessingInk" xmlns:wne="http://schemas.microsoft.com/office/word/2006/wordml" xmlns:wps="http://schemas.microsoft.com/office/word/2010/wordprocessingShape" mc:Ignorable="w14 w15 w16se w16cid w16 w16cex w16sdtdh w16du wp14">
   <w:p>
     <w:pPr>
       <w:pStyle w:val="NormalWeb"/>
@@ -3081,7 +2074,7 @@
 </file>
 
 <file path=word/numbering.xml><?xml version="1.0" encoding="utf-8"?>
-<w:numbering xmlns:wpc="http://schemas.microsoft.com/office/word/2010/wordprocessingCanvas" xmlns:cx="http://schemas.microsoft.com/office/drawing/2014/chartex" xmlns:mc="http://schemas.openxmlformats.org/markup-compatibility/2006" xmlns:o="urn:schemas-microsoft-com:office:office" xmlns:r="http://schemas.openxmlformats.org/officeDocument/2006/relationships" xmlns:m="http://schemas.openxmlformats.org/officeDocument/2006/math" xmlns:v="urn:schemas-microsoft-com:vml" xmlns:wp14="http://schemas.microsoft.com/office/word/2010/wordprocessingDrawing" xmlns:wp="http://schemas.openxmlformats.org/drawingml/2006/wordprocessingDrawing" xmlns:w10="urn:schemas-microsoft-com:office:word" xmlns:w="http://schemas.openxmlformats.org/wordprocessingml/2006/main" xmlns:w14="http://schemas.microsoft.com/office/word/2010/wordml" xmlns:w15="http://schemas.microsoft.com/office/word/2012/wordml" xmlns:w16se="http://schemas.microsoft.com/office/word/2015/wordml/symex" xmlns:wpg="http://schemas.microsoft.com/office/word/2010/wordprocessingGroup" xmlns:wpi="http://schemas.microsoft.com/office/word/2010/wordprocessingInk" xmlns:wne="http://schemas.microsoft.com/office/word/2006/wordml" xmlns:wps="http://schemas.microsoft.com/office/word/2010/wordprocessingShape" mc:Ignorable="w14 w15 w16se wp14">
+<w:numbering xmlns:wpc="http://schemas.microsoft.com/office/word/2010/wordprocessingCanvas" xmlns:cx="http://schemas.microsoft.com/office/drawing/2014/chartex" xmlns:cx1="http://schemas.microsoft.com/office/drawing/2015/9/8/chartex" xmlns:cx2="http://schemas.microsoft.com/office/drawing/2015/10/21/chartex" xmlns:cx3="http://schemas.microsoft.com/office/drawing/2016/5/9/chartex" xmlns:cx4="http://schemas.microsoft.com/office/drawing/2016/5/10/chartex" xmlns:cx5="http://schemas.microsoft.com/office/drawing/2016/5/11/chartex" xmlns:cx6="http://schemas.microsoft.com/office/drawing/2016/5/12/chartex" xmlns:cx7="http://schemas.microsoft.com/office/drawing/2016/5/13/chartex" xmlns:cx8="http://schemas.microsoft.com/office/drawing/2016/5/14/chartex" xmlns:mc="http://schemas.openxmlformats.org/markup-compatibility/2006" xmlns:aink="http://schemas.microsoft.com/office/drawing/2016/ink" xmlns:am3d="http://schemas.microsoft.com/office/drawing/2017/model3d" xmlns:o="urn:schemas-microsoft-com:office:office" xmlns:oel="http://schemas.microsoft.com/office/2019/extlst" xmlns:r="http://schemas.openxmlformats.org/officeDocument/2006/relationships" xmlns:m="http://schemas.openxmlformats.org/officeDocument/2006/math" xmlns:v="urn:schemas-microsoft-com:vml" xmlns:wp14="http://schemas.microsoft.com/office/word/2010/wordprocessingDrawing" xmlns:wp="http://schemas.openxmlformats.org/drawingml/2006/wordprocessingDrawing" xmlns:w10="urn:schemas-microsoft-com:office:word" xmlns:w="http://schemas.openxmlformats.org/wordprocessingml/2006/main" xmlns:w14="http://schemas.microsoft.com/office/word/2010/wordml" xmlns:w15="http://schemas.microsoft.com/office/word/2012/wordml" xmlns:w16cex="http://schemas.microsoft.com/office/word/2018/wordml/cex" xmlns:w16cid="http://schemas.microsoft.com/office/word/2016/wordml/cid" xmlns:w16="http://schemas.microsoft.com/office/word/2018/wordml" xmlns:w16du="http://schemas.microsoft.com/office/word/2023/wordml/word16du" xmlns:w16sdtdh="http://schemas.microsoft.com/office/word/2020/wordml/sdtdatahash" xmlns:w16se="http://schemas.microsoft.com/office/word/2015/wordml/symex" xmlns:wpg="http://schemas.microsoft.com/office/word/2010/wordprocessingGroup" xmlns:wpi="http://schemas.microsoft.com/office/word/2010/wordprocessingInk" xmlns:wne="http://schemas.microsoft.com/office/word/2006/wordml" xmlns:wps="http://schemas.microsoft.com/office/word/2010/wordprocessingShape" mc:Ignorable="w14 w15 w16se w16cid w16 w16cex w16sdtdh w16du wp14">
   <w:abstractNum w:abstractNumId="0" w15:restartNumberingAfterBreak="0">
     <w:nsid w:val="0F8B718B"/>
     <w:multiLevelType w:val="hybridMultilevel"/>
@@ -4563,47 +3556,47 @@
       </w:rPr>
     </w:lvl>
   </w:abstractNum>
-  <w:num w:numId="1">
+  <w:num w:numId="1" w16cid:durableId="1059354359">
     <w:abstractNumId w:val="9"/>
   </w:num>
-  <w:num w:numId="2">
+  <w:num w:numId="2" w16cid:durableId="1843859342">
     <w:abstractNumId w:val="3"/>
   </w:num>
-  <w:num w:numId="3">
+  <w:num w:numId="3" w16cid:durableId="373627222">
     <w:abstractNumId w:val="11"/>
   </w:num>
-  <w:num w:numId="4">
+  <w:num w:numId="4" w16cid:durableId="1131286471">
     <w:abstractNumId w:val="7"/>
   </w:num>
-  <w:num w:numId="5">
+  <w:num w:numId="5" w16cid:durableId="2007200249">
     <w:abstractNumId w:val="4"/>
   </w:num>
-  <w:num w:numId="6">
+  <w:num w:numId="6" w16cid:durableId="868880379">
     <w:abstractNumId w:val="10"/>
   </w:num>
-  <w:num w:numId="7">
+  <w:num w:numId="7" w16cid:durableId="610016052">
     <w:abstractNumId w:val="6"/>
   </w:num>
-  <w:num w:numId="8">
+  <w:num w:numId="8" w16cid:durableId="383717677">
     <w:abstractNumId w:val="8"/>
   </w:num>
-  <w:num w:numId="9">
+  <w:num w:numId="9" w16cid:durableId="1524788051">
     <w:abstractNumId w:val="2"/>
   </w:num>
-  <w:num w:numId="10">
+  <w:num w:numId="10" w16cid:durableId="333457619">
     <w:abstractNumId w:val="5"/>
   </w:num>
-  <w:num w:numId="11">
+  <w:num w:numId="11" w16cid:durableId="291401308">
     <w:abstractNumId w:val="1"/>
   </w:num>
-  <w:num w:numId="12">
+  <w:num w:numId="12" w16cid:durableId="789008076">
     <w:abstractNumId w:val="0"/>
   </w:num>
 </w:numbering>
 </file>
 
 <file path=word/styles.xml><?xml version="1.0" encoding="utf-8"?>
-<w:styles xmlns:mc="http://schemas.openxmlformats.org/markup-compatibility/2006" xmlns:r="http://schemas.openxmlformats.org/officeDocument/2006/relationships" xmlns:w="http://schemas.openxmlformats.org/wordprocessingml/2006/main" xmlns:w14="http://schemas.microsoft.com/office/word/2010/wordml" xmlns:w15="http://schemas.microsoft.com/office/word/2012/wordml" xmlns:w16se="http://schemas.microsoft.com/office/word/2015/wordml/symex" mc:Ignorable="w14 w15 w16se">
+<w:styles xmlns:mc="http://schemas.openxmlformats.org/markup-compatibility/2006" xmlns:r="http://schemas.openxmlformats.org/officeDocument/2006/relationships" xmlns:w="http://schemas.openxmlformats.org/wordprocessingml/2006/main" xmlns:w14="http://schemas.microsoft.com/office/word/2010/wordml" xmlns:w15="http://schemas.microsoft.com/office/word/2012/wordml" xmlns:w16cex="http://schemas.microsoft.com/office/word/2018/wordml/cex" xmlns:w16cid="http://schemas.microsoft.com/office/word/2016/wordml/cid" xmlns:w16="http://schemas.microsoft.com/office/word/2018/wordml" xmlns:w16du="http://schemas.microsoft.com/office/word/2023/wordml/word16du" xmlns:w16sdtdh="http://schemas.microsoft.com/office/word/2020/wordml/sdtdatahash" xmlns:w16se="http://schemas.microsoft.com/office/word/2015/wordml/symex" mc:Ignorable="w14 w15 w16se w16cid w16 w16cex w16sdtdh w16du">
   <w:docDefaults>
     <w:rPrDefault>
       <w:rPr>
@@ -4613,7 +3606,7 @@
     </w:rPrDefault>
     <w:pPrDefault/>
   </w:docDefaults>
-  <w:latentStyles w:defLockedState="0" w:defUIPriority="0" w:defSemiHidden="0" w:defUnhideWhenUsed="0" w:defQFormat="0" w:count="371">
+  <w:latentStyles w:defLockedState="0" w:defUIPriority="0" w:defSemiHidden="0" w:defUnhideWhenUsed="0" w:defQFormat="0" w:count="376">
     <w:lsdException w:name="Normal" w:qFormat="1"/>
     <w:lsdException w:name="heading 1" w:qFormat="1"/>
     <w:lsdException w:name="heading 2" w:semiHidden="1" w:unhideWhenUsed="1" w:qFormat="1"/>
@@ -4978,6 +3971,11 @@
     <w:lsdException w:name="List Table 5 Dark Accent 6" w:uiPriority="50"/>
     <w:lsdException w:name="List Table 6 Colorful Accent 6" w:uiPriority="51"/>
     <w:lsdException w:name="List Table 7 Colorful Accent 6" w:uiPriority="52"/>
+    <w:lsdException w:name="Mention" w:semiHidden="1" w:uiPriority="99" w:unhideWhenUsed="1"/>
+    <w:lsdException w:name="Smart Hyperlink" w:semiHidden="1" w:uiPriority="99" w:unhideWhenUsed="1"/>
+    <w:lsdException w:name="Hashtag" w:semiHidden="1" w:uiPriority="99" w:unhideWhenUsed="1"/>
+    <w:lsdException w:name="Unresolved Mention" w:semiHidden="1" w:uiPriority="99" w:unhideWhenUsed="1"/>
+    <w:lsdException w:name="Smart Link" w:semiHidden="1" w:uiPriority="99" w:unhideWhenUsed="1"/>
   </w:latentStyles>
   <w:style w:type="paragraph" w:default="1" w:styleId="Normal">
     <w:name w:val="Normal"/>

</xml_diff>

<commit_message>
Avanze el la generacion de listas especiales
</commit_message>
<xml_diff>
--- a/public/files/Registro de Participantes de Actividades Culturales Deportivas.docx
+++ b/public/files/Registro de Participantes de Actividades Culturales Deportivas.docx
@@ -254,10 +254,10 @@
         <w:tblLook w:val="0000" w:firstRow="0" w:lastRow="0" w:firstColumn="0" w:lastColumn="0" w:noHBand="0" w:noVBand="0"/>
       </w:tblPr>
       <w:tblGrid>
-        <w:gridCol w:w="594"/>
+        <w:gridCol w:w="595"/>
         <w:gridCol w:w="3555"/>
         <w:gridCol w:w="1392"/>
-        <w:gridCol w:w="1151"/>
+        <w:gridCol w:w="1150"/>
         <w:gridCol w:w="1315"/>
         <w:gridCol w:w="2065"/>
       </w:tblGrid>
@@ -562,23 +562,7 @@
                 <w:rFonts w:asciiTheme="minorHAnsi" w:eastAsia="Calibri" w:hAnsiTheme="minorHAnsi" w:cstheme="minorHAnsi"/>
                 <w:color w:val="auto"/>
               </w:rPr>
-              <w:t>${</w:t>
-            </w:r>
-            <w:proofErr w:type="spellStart"/>
-            <w:r>
-              <w:rPr>
-                <w:rFonts w:asciiTheme="minorHAnsi" w:eastAsia="Calibri" w:hAnsiTheme="minorHAnsi" w:cstheme="minorHAnsi"/>
-                <w:color w:val="auto"/>
-              </w:rPr>
-              <w:t>name</w:t>
-            </w:r>
-            <w:proofErr w:type="spellEnd"/>
-            <w:r>
-              <w:rPr>
-                <w:rFonts w:asciiTheme="minorHAnsi" w:eastAsia="Calibri" w:hAnsiTheme="minorHAnsi" w:cstheme="minorHAnsi"/>
-                <w:color w:val="auto"/>
-              </w:rPr>
-              <w:t>}</w:t>
+              <w:t>${name}</w:t>
             </w:r>
           </w:p>
         </w:tc>
@@ -607,23 +591,7 @@
                 <w:rFonts w:asciiTheme="minorHAnsi" w:eastAsia="Calibri" w:hAnsiTheme="minorHAnsi" w:cstheme="minorHAnsi"/>
                 <w:color w:val="auto"/>
               </w:rPr>
-              <w:t>${</w:t>
-            </w:r>
-            <w:proofErr w:type="spellStart"/>
-            <w:r>
-              <w:rPr>
-                <w:rFonts w:asciiTheme="minorHAnsi" w:eastAsia="Calibri" w:hAnsiTheme="minorHAnsi" w:cstheme="minorHAnsi"/>
-                <w:color w:val="auto"/>
-              </w:rPr>
-              <w:t>noControl</w:t>
-            </w:r>
-            <w:proofErr w:type="spellEnd"/>
-            <w:r>
-              <w:rPr>
-                <w:rFonts w:asciiTheme="minorHAnsi" w:eastAsia="Calibri" w:hAnsiTheme="minorHAnsi" w:cstheme="minorHAnsi"/>
-                <w:color w:val="auto"/>
-              </w:rPr>
-              <w:t>}</w:t>
+              <w:t>${noControl}</w:t>
             </w:r>
           </w:p>
         </w:tc>
@@ -652,23 +620,21 @@
                 <w:rFonts w:asciiTheme="minorHAnsi" w:eastAsia="Calibri" w:hAnsiTheme="minorHAnsi" w:cstheme="minorHAnsi"/>
                 <w:color w:val="auto"/>
               </w:rPr>
-              <w:t>${</w:t>
+              <w:t>${car</w:t>
             </w:r>
-            <w:proofErr w:type="spellStart"/>
             <w:r>
               <w:rPr>
                 <w:rFonts w:asciiTheme="minorHAnsi" w:eastAsia="Calibri" w:hAnsiTheme="minorHAnsi" w:cstheme="minorHAnsi"/>
                 <w:color w:val="auto"/>
               </w:rPr>
-              <w:t>careera</w:t>
+              <w:t>r</w:t>
             </w:r>
-            <w:proofErr w:type="spellEnd"/>
             <w:r>
               <w:rPr>
                 <w:rFonts w:asciiTheme="minorHAnsi" w:eastAsia="Calibri" w:hAnsiTheme="minorHAnsi" w:cstheme="minorHAnsi"/>
                 <w:color w:val="auto"/>
               </w:rPr>
-              <w:t>}</w:t>
+              <w:t>era}</w:t>
             </w:r>
           </w:p>
         </w:tc>

</xml_diff>